<commit_message>
inclusão de novos cenários nos casos de teste
</commit_message>
<xml_diff>
--- a/Engenharia/Casos de Testes/Sprint VI- Históridas 44, 50 e 51.docx
+++ b/Engenharia/Casos de Testes/Sprint VI- Históridas 44, 50 e 51.docx
@@ -443,25 +443,7 @@
               <w:rPr>
                 <w:b/>
               </w:rPr>
-              <w:t xml:space="preserve"> preenche o</w:t>
-            </w:r>
-            <w:r>
-              <w:rPr>
-                <w:b/>
-              </w:rPr>
-              <w:t>s</w:t>
-            </w:r>
-            <w:r>
-              <w:rPr>
-                <w:b/>
-              </w:rPr>
-              <w:t xml:space="preserve"> campo</w:t>
-            </w:r>
-            <w:r>
-              <w:rPr>
-                <w:b/>
-              </w:rPr>
-              <w:t>s</w:t>
+              <w:t xml:space="preserve"> preenche o campo relativo</w:t>
             </w:r>
             <w:r>
               <w:rPr>
@@ -473,18 +455,6 @@
               <w:rPr>
                 <w:b/>
               </w:rPr>
-              <w:t>relativos</w:t>
-            </w:r>
-            <w:r>
-              <w:rPr>
-                <w:b/>
-              </w:rPr>
-              <w:t xml:space="preserve"> </w:t>
-            </w:r>
-            <w:r>
-              <w:rPr>
-                <w:b/>
-              </w:rPr>
               <w:t>a</w:t>
             </w:r>
             <w:r>
@@ -503,7 +473,19 @@
               <w:rPr>
                 <w:b/>
               </w:rPr>
-              <w:t xml:space="preserve"> com letras e seleciona adicionar novo custo.</w:t>
+              <w:t xml:space="preserve"> com letras e </w:t>
+            </w:r>
+            <w:r>
+              <w:rPr>
+                <w:b/>
+              </w:rPr>
+              <w:t>clica em</w:t>
+            </w:r>
+            <w:r>
+              <w:rPr>
+                <w:b/>
+              </w:rPr>
+              <w:t xml:space="preserve"> adicionar novo custo.</w:t>
             </w:r>
           </w:p>
         </w:tc>
@@ -643,31 +625,7 @@
                 <w:sz w:val="30"/>
                 <w:szCs w:val="30"/>
               </w:rPr>
-              <w:t>ID User Story :</w:t>
-            </w:r>
-            <w:r>
-              <w:rPr>
-                <w:b/>
-                <w:sz w:val="30"/>
-                <w:szCs w:val="30"/>
-              </w:rPr>
-              <w:t>51</w:t>
-            </w:r>
-            <w:r>
-              <w:rPr>
-                <w:b/>
-                <w:sz w:val="30"/>
-                <w:szCs w:val="30"/>
-              </w:rPr>
-              <w:t xml:space="preserve"> </w:t>
-            </w:r>
-            <w:r>
-              <w:rPr>
-                <w:b/>
-                <w:sz w:val="30"/>
-                <w:szCs w:val="30"/>
-              </w:rPr>
-              <w:t>Selecionar Plano de negócio para pré-avaliação</w:t>
+              <w:t>ID User Story :51 Selecionar Plano de negócio para pré-avaliação</w:t>
             </w:r>
           </w:p>
         </w:tc>
@@ -2962,7 +2920,7 @@
   <a:extraClrSchemeLst/>
   <a:extLst>
     <a:ext uri="{05A4C25C-085E-4340-85A3-A5531E510DB2}">
-      <thm15:themeFamily xmlns:thm15="http://schemas.microsoft.com/office/thememl/2012/main" xmlns="" name="Office Theme" id="{62F939B6-93AF-4DB8-9C6B-D6C7DFDC589F}" vid="{4A3C46E8-61CC-4603-A589-7422A47A8E4A}"/>
+      <thm15:themeFamily xmlns="" xmlns:thm15="http://schemas.microsoft.com/office/thememl/2012/main" name="Office Theme" id="{62F939B6-93AF-4DB8-9C6B-D6C7DFDC589F}" vid="{4A3C46E8-61CC-4603-A589-7422A47A8E4A}"/>
     </a:ext>
   </a:extLst>
 </a:theme>

</xml_diff>